<commit_message>
Resotore Validation/Gage R&R Folder
</commit_message>
<xml_diff>
--- a/_4 Validation/QA Gage R&R/MLOI Capability Study Analysis V3.docx
+++ b/_4 Validation/QA Gage R&R/MLOI Capability Study Analysis V3.docx
@@ -54,7 +54,6 @@
       </w:r>
     </w:p>
     <w:p/>
-    <w:p/>
     <w:p>
       <w:pPr>
         <w:rPr>
@@ -150,7 +149,6 @@
       <w:r>
         <w:t xml:space="preserve"> </w:t>
       </w:r>
-      <w:proofErr w:type="gramStart"/>
       <w:r>
         <w:t>R</w:t>
       </w:r>
@@ -158,17 +156,10 @@
         <w:t xml:space="preserve">eport </w:t>
       </w:r>
       <w:r>
-        <w:rPr>
-          <w:highlight w:val="yellow"/>
-        </w:rPr>
-        <w:t>#####</w:t>
-      </w:r>
-      <w:r>
-        <w:t xml:space="preserve"> (</w:t>
-      </w:r>
-      <w:proofErr w:type="gramEnd"/>
-      <w:r>
-        <w:t>QTP)</w:t>
+        <w:t>#250318</w:t>
+      </w:r>
+      <w:r>
+        <w:t xml:space="preserve"> (QTP)</w:t>
       </w:r>
     </w:p>
     <w:p>
@@ -192,20 +183,21 @@
           <w:szCs w:val="22"/>
         </w:rPr>
         <w:tab/>
+        <w:t>Performance Requirements Test Procedures</w:t>
       </w:r>
       <w:r>
         <w:rPr>
           <w:sz w:val="22"/>
           <w:szCs w:val="22"/>
         </w:rPr>
-        <w:t>Performance Requirements</w:t>
+        <w:tab/>
       </w:r>
       <w:r>
         <w:rPr>
           <w:sz w:val="22"/>
           <w:szCs w:val="22"/>
         </w:rPr>
-        <w:t xml:space="preserve"> Test Procedures</w:t>
+        <w:tab/>
       </w:r>
       <w:r>
         <w:rPr>
@@ -227,37 +219,38 @@
           <w:szCs w:val="22"/>
         </w:rPr>
         <w:tab/>
-      </w:r>
-      <w:r>
+        <w:t>36</w:t>
+      </w:r>
+    </w:p>
+    <w:p>
+      <w:pPr>
+        <w:ind w:left="1440"/>
         <w:rPr>
           <w:sz w:val="22"/>
           <w:szCs w:val="22"/>
         </w:rPr>
-        <w:tab/>
-      </w:r>
+      </w:pPr>
       <w:r>
         <w:rPr>
           <w:sz w:val="22"/>
           <w:szCs w:val="22"/>
         </w:rPr>
-        <w:tab/>
-        <w:t>36</w:t>
-      </w:r>
-    </w:p>
-    <w:p>
-      <w:pPr>
-        <w:ind w:left="1440"/>
+        <w:t>5.2.1</w:t>
+      </w:r>
+      <w:r>
         <w:rPr>
           <w:sz w:val="22"/>
           <w:szCs w:val="22"/>
         </w:rPr>
-      </w:pPr>
+        <w:tab/>
+        <w:t>Capability A1 - Level Calibration Repeatability &amp; Accuracy</w:t>
+      </w:r>
       <w:r>
         <w:rPr>
           <w:sz w:val="22"/>
           <w:szCs w:val="22"/>
         </w:rPr>
-        <w:t>5.2.1</w:t>
+        <w:tab/>
       </w:r>
       <w:r>
         <w:rPr>
@@ -265,21 +258,23 @@
           <w:szCs w:val="22"/>
         </w:rPr>
         <w:tab/>
-        <w:t xml:space="preserve">Capability A1 </w:t>
-      </w:r>
-      <w:r>
+        <w:t>37</w:t>
+      </w:r>
+    </w:p>
+    <w:p>
+      <w:pPr>
+        <w:ind w:left="1440"/>
         <w:rPr>
           <w:sz w:val="22"/>
           <w:szCs w:val="22"/>
         </w:rPr>
-        <w:t>- Level</w:t>
-      </w:r>
+      </w:pPr>
       <w:r>
         <w:rPr>
           <w:sz w:val="22"/>
           <w:szCs w:val="22"/>
         </w:rPr>
-        <w:t xml:space="preserve"> Calibration Repeatability &amp; Accuracy</w:t>
+        <w:t>5.2.2</w:t>
       </w:r>
       <w:r>
         <w:rPr>
@@ -287,6 +282,7 @@
           <w:szCs w:val="22"/>
         </w:rPr>
         <w:tab/>
+        <w:t>Capability A2 - Resistance, Calibration, Repeatability &amp; Accuracy</w:t>
       </w:r>
       <w:r>
         <w:rPr>
@@ -294,7 +290,7 @@
           <w:szCs w:val="22"/>
         </w:rPr>
         <w:tab/>
-        <w:t>37</w:t>
+        <w:t>41</w:t>
       </w:r>
     </w:p>
     <w:p>
@@ -310,7 +306,7 @@
           <w:sz w:val="22"/>
           <w:szCs w:val="22"/>
         </w:rPr>
-        <w:t>5.2.2</w:t>
+        <w:t>5.2.3</w:t>
       </w:r>
       <w:r>
         <w:rPr>
@@ -318,7 +314,7 @@
           <w:szCs w:val="22"/>
         </w:rPr>
         <w:tab/>
-        <w:t>Capability A2 - Resistance, Calibration, Repeatability &amp; Accuracy</w:t>
+        <w:t>Capability A3 - Resistance Stability and Drift</w:t>
       </w:r>
       <w:r>
         <w:rPr>
@@ -332,72 +328,20 @@
           <w:sz w:val="22"/>
           <w:szCs w:val="22"/>
         </w:rPr>
-        <w:t>41</w:t>
-      </w:r>
-    </w:p>
-    <w:p>
-      <w:pPr>
-        <w:ind w:left="1440"/>
+        <w:tab/>
+      </w:r>
+      <w:r>
         <w:rPr>
           <w:sz w:val="22"/>
           <w:szCs w:val="22"/>
         </w:rPr>
-      </w:pPr>
+        <w:tab/>
+      </w:r>
       <w:r>
         <w:rPr>
           <w:sz w:val="22"/>
           <w:szCs w:val="22"/>
         </w:rPr>
-        <w:t>5.2.3</w:t>
-      </w:r>
-      <w:r>
-        <w:rPr>
-          <w:sz w:val="22"/>
-          <w:szCs w:val="22"/>
-        </w:rPr>
-        <w:tab/>
-        <w:t xml:space="preserve">Capability A3 </w:t>
-      </w:r>
-      <w:r>
-        <w:rPr>
-          <w:sz w:val="22"/>
-          <w:szCs w:val="22"/>
-        </w:rPr>
-        <w:t>- Resistance</w:t>
-      </w:r>
-      <w:r>
-        <w:rPr>
-          <w:sz w:val="22"/>
-          <w:szCs w:val="22"/>
-        </w:rPr>
-        <w:t xml:space="preserve"> Stability and Drift</w:t>
-      </w:r>
-      <w:r>
-        <w:rPr>
-          <w:sz w:val="22"/>
-          <w:szCs w:val="22"/>
-        </w:rPr>
-        <w:tab/>
-      </w:r>
-      <w:r>
-        <w:rPr>
-          <w:sz w:val="22"/>
-          <w:szCs w:val="22"/>
-        </w:rPr>
-        <w:tab/>
-      </w:r>
-      <w:r>
-        <w:rPr>
-          <w:sz w:val="22"/>
-          <w:szCs w:val="22"/>
-        </w:rPr>
-        <w:tab/>
-      </w:r>
-      <w:r>
-        <w:rPr>
-          <w:sz w:val="22"/>
-          <w:szCs w:val="22"/>
-        </w:rPr>
         <w:tab/>
         <w:t>44</w:t>
       </w:r>
@@ -415,13 +359,7 @@
         <w:t>The purpose</w:t>
       </w:r>
       <w:r>
-        <w:t xml:space="preserve"> of this report is to present the statistical analysis of the experiment to study the calibration and gage error performance of </w:t>
-      </w:r>
-      <w:r>
-        <w:t xml:space="preserve">the LabVIEW (LV) automated Acceptance Test Procedure (ATP) an </w:t>
-      </w:r>
-      <w:r>
-        <w:t>Oil Level Sensor (OLS)</w:t>
+        <w:t xml:space="preserve"> of this report is to present the statistical analysis of the experiment to study the calibration and gage error performance of the LabVIEW (LV) automated Acceptance Test Procedure (ATP) an Oil Level Sensor (OLS)</w:t>
       </w:r>
       <w:r>
         <w:t xml:space="preserve"> referred to as Multi-Level Oil Indicator (MLOI) and determine the best system calibration</w:t>
@@ -490,6 +428,9 @@
         <w:jc w:val="center"/>
       </w:pPr>
       <w:r>
+        <w:rPr>
+          <w:noProof/>
+        </w:rPr>
         <w:drawing>
           <wp:inline distT="0" distB="0" distL="0" distR="0" wp14:anchorId="59D81226" wp14:editId="66FE913D">
             <wp:extent cx="2628900" cy="744549"/>
@@ -597,16 +538,7 @@
         </w:numPr>
       </w:pPr>
       <w:r>
-        <w:t xml:space="preserve">Ch </w:t>
-      </w:r>
-      <w:r>
-        <w:t>B</w:t>
-      </w:r>
-      <w:r>
-        <w:t xml:space="preserve"> Resistance Tolerance is</w:t>
-      </w:r>
-      <w:r>
-        <w:t xml:space="preserve"> </w:t>
+        <w:t xml:space="preserve">Ch B Resistance Tolerance is </w:t>
       </w:r>
       <w:r>
         <w:sym w:font="Symbol" w:char="F0B1"/>
@@ -766,6 +698,7 @@
         <w:contextualSpacing/>
       </w:pPr>
       <w:r>
+        <w:lastRenderedPageBreak/>
         <w:t xml:space="preserve">Level calibration is </w:t>
       </w:r>
       <w:r>
@@ -1129,13 +1062,7 @@
         <w:t xml:space="preserve"> resulting in 3 calibrations by each of the 4 operators</w:t>
       </w:r>
       <w:r>
-        <w:t xml:space="preserve"> for a total of </w:t>
-      </w:r>
-      <w:r>
-        <w:t>12 individual calibrations</w:t>
-      </w:r>
-      <w:r>
-        <w:t>.</w:t>
+        <w:t xml:space="preserve"> for a total of 12 individual calibrations.</w:t>
       </w:r>
       <w:r>
         <w:t xml:space="preserve"> </w:t>
@@ -1181,6 +1108,7 @@
         </w:rPr>
         <w:t xml:space="preserve"> and the dates when the data were collected are shown in column </w:t>
       </w:r>
+      <w:proofErr w:type="spellStart"/>
       <w:r>
         <w:rPr>
           <w:bCs/>
@@ -1190,6 +1118,7 @@
         </w:rPr>
         <w:t>DateTime</w:t>
       </w:r>
+      <w:proofErr w:type="spellEnd"/>
       <w:r>
         <w:rPr>
           <w:bCs/>
@@ -1236,6 +1165,7 @@
         </w:rPr>
         <w:t xml:space="preserve"> and </w:t>
       </w:r>
+      <w:proofErr w:type="spellStart"/>
       <w:r>
         <w:rPr>
           <w:bCs/>
@@ -1245,6 +1175,7 @@
         </w:rPr>
         <w:t>DateTime</w:t>
       </w:r>
+      <w:proofErr w:type="spellEnd"/>
       <w:r>
         <w:rPr>
           <w:bCs/>
@@ -1568,14 +1499,45 @@
         </w:rPr>
         <w:t xml:space="preserve"> </w:t>
       </w:r>
-      <w:r>
-        <w:rPr>
-          <w:bCs/>
-          <w:i/>
-          <w:iCs/>
-          <w:color w:val="000000"/>
-        </w:rPr>
-        <w:t>MLOI:\$Calibration\$MLOI_CalRecord v3.xlsx</w:t>
+      <w:proofErr w:type="gramStart"/>
+      <w:r>
+        <w:rPr>
+          <w:bCs/>
+          <w:i/>
+          <w:iCs/>
+          <w:color w:val="000000"/>
+        </w:rPr>
+        <w:t>MLOI:\</w:t>
+      </w:r>
+      <w:proofErr w:type="gramEnd"/>
+      <w:r>
+        <w:rPr>
+          <w:bCs/>
+          <w:i/>
+          <w:iCs/>
+          <w:color w:val="000000"/>
+        </w:rPr>
+        <w:t>$Calibration\$</w:t>
+      </w:r>
+      <w:proofErr w:type="spellStart"/>
+      <w:r>
+        <w:rPr>
+          <w:bCs/>
+          <w:i/>
+          <w:iCs/>
+          <w:color w:val="000000"/>
+        </w:rPr>
+        <w:t>MLOI_CalRecord</w:t>
+      </w:r>
+      <w:proofErr w:type="spellEnd"/>
+      <w:r>
+        <w:rPr>
+          <w:bCs/>
+          <w:i/>
+          <w:iCs/>
+          <w:color w:val="000000"/>
+        </w:rPr>
+        <w:t xml:space="preserve"> v3.xlsx</w:t>
       </w:r>
     </w:p>
     <w:p>
@@ -1696,15 +1658,7 @@
           <w:bCs/>
           <w:color w:val="000000"/>
         </w:rPr>
-        <w:t xml:space="preserve">s whose coefficients are </w:t>
-      </w:r>
-      <w:r>
-        <w:rPr>
-          <w:bCs/>
-          <w:color w:val="000000"/>
-        </w:rPr>
-        <w:lastRenderedPageBreak/>
-        <w:t>the best, unbiased estimator of the true calibrated slope and intercept (aka offset) correction factors.</w:t>
+        <w:t>s whose coefficients are the best, unbiased estimator of the true calibrated slope and intercept (aka offset) correction factors.</w:t>
       </w:r>
     </w:p>
     <w:p>
@@ -1723,6 +1677,7 @@
               <w:rFonts w:ascii="Cambria Math" w:hAnsi="Cambria Math"/>
               <w:color w:val="000000"/>
             </w:rPr>
+            <w:lastRenderedPageBreak/>
             <m:t>Measure=9.5983-0.997 x Laser</m:t>
           </m:r>
         </m:oMath>
@@ -2465,7 +2420,35 @@
           <w:bCs/>
           <w:color w:val="000000"/>
         </w:rPr>
-        <w:t xml:space="preserve"> from the best estimated </w:t>
+        <w:t xml:space="preserve"> from the best estimated calibration in operator #3</w:t>
+      </w:r>
+      <w:r>
+        <w:rPr>
+          <w:bCs/>
+          <w:color w:val="000000"/>
+        </w:rPr>
+        <w:t xml:space="preserve">, </w:t>
+      </w:r>
+      <w:r>
+        <w:rPr>
+          <w:bCs/>
+          <w:color w:val="000000"/>
+        </w:rPr>
+        <w:t xml:space="preserve">while operator </w:t>
+      </w:r>
+      <w:r>
+        <w:rPr>
+          <w:bCs/>
+          <w:color w:val="000000"/>
+        </w:rPr>
+        <w:t>#1</w:t>
+      </w:r>
+      <w:r>
+        <w:rPr>
+          <w:bCs/>
+          <w:color w:val="000000"/>
+        </w:rPr>
+        <w:t xml:space="preserve"> showed a slight positive bias compared to the other </w:t>
       </w:r>
       <w:r>
         <w:rPr>
@@ -2473,35 +2456,7 @@
           <w:color w:val="000000"/>
         </w:rPr>
         <w:lastRenderedPageBreak/>
-        <w:t>calibration in operator #3</w:t>
-      </w:r>
-      <w:r>
-        <w:rPr>
-          <w:bCs/>
-          <w:color w:val="000000"/>
-        </w:rPr>
-        <w:t xml:space="preserve">, </w:t>
-      </w:r>
-      <w:r>
-        <w:rPr>
-          <w:bCs/>
-          <w:color w:val="000000"/>
-        </w:rPr>
-        <w:t xml:space="preserve">while operator </w:t>
-      </w:r>
-      <w:r>
-        <w:rPr>
-          <w:bCs/>
-          <w:color w:val="000000"/>
-        </w:rPr>
-        <w:t>#1</w:t>
-      </w:r>
-      <w:r>
-        <w:rPr>
-          <w:bCs/>
-          <w:color w:val="000000"/>
-        </w:rPr>
-        <w:t xml:space="preserve"> showed a slight positive bias compared to the other operators.  These slight variations </w:t>
+        <w:t xml:space="preserve">operators.  These slight variations </w:t>
       </w:r>
       <w:r>
         <w:rPr>
@@ -3156,6 +3111,9 @@
         </w:rPr>
       </w:pPr>
       <w:r>
+        <w:rPr>
+          <w:noProof/>
+        </w:rPr>
         <w:drawing>
           <wp:inline distT="0" distB="0" distL="0" distR="0" wp14:anchorId="1B94EDA5" wp14:editId="06EC5495">
             <wp:extent cx="5943600" cy="913130"/>
@@ -3466,8 +3424,33 @@
           <w:bCs/>
           <w:color w:val="000000"/>
         </w:rPr>
-        <w:t>he slope coefficient can be tested to see if it differs from its expected value -1.0 using Student’s t test. The test’s t statistic is</w:t>
-      </w:r>
+        <w:t xml:space="preserve">he slope coefficient can be tested to see if it differs from its expected value -1.0 using Student’s t test. The </w:t>
+      </w:r>
+      <w:proofErr w:type="gramStart"/>
+      <w:r>
+        <w:rPr>
+          <w:bCs/>
+          <w:color w:val="000000"/>
+        </w:rPr>
+        <w:t>test’s t</w:t>
+      </w:r>
+      <w:proofErr w:type="gramEnd"/>
+      <w:r>
+        <w:rPr>
+          <w:bCs/>
+          <w:color w:val="000000"/>
+        </w:rPr>
+        <w:t xml:space="preserve"> </w:t>
+      </w:r>
+      <w:proofErr w:type="gramStart"/>
+      <w:r>
+        <w:rPr>
+          <w:bCs/>
+          <w:color w:val="000000"/>
+        </w:rPr>
+        <w:t>statistic is</w:t>
+      </w:r>
+      <w:proofErr w:type="gramEnd"/>
     </w:p>
     <w:p>
       <w:pPr>
@@ -4245,8 +4228,13 @@
     </w:p>
     <w:p>
       <w:r>
-        <w:t>Conditional formatting is set to highlight abs(</w:t>
-      </w:r>
+        <w:t xml:space="preserve">Conditional formatting is set to highlight </w:t>
+      </w:r>
+      <w:proofErr w:type="gramStart"/>
+      <w:r>
+        <w:t>abs(</w:t>
+      </w:r>
+      <w:proofErr w:type="gramEnd"/>
       <w:r>
         <w:rPr>
           <w:i/>
@@ -4255,8 +4243,13 @@
         <w:t>Slope Dev</w:t>
       </w:r>
       <w:r>
-        <w:t>) &gt; 0,002 and abs(</w:t>
-      </w:r>
+        <w:t xml:space="preserve">) &gt; 0,002 and </w:t>
+      </w:r>
+      <w:proofErr w:type="gramStart"/>
+      <w:r>
+        <w:t>abs(</w:t>
+      </w:r>
+      <w:proofErr w:type="gramEnd"/>
       <w:r>
         <w:rPr>
           <w:i/>
@@ -4649,13 +4642,7 @@
         <w:jc w:val="center"/>
       </w:pPr>
       <w:r>
-        <w:t xml:space="preserve">Fig 8.  Evaluation of </w:t>
-      </w:r>
-      <w:r>
-        <w:t xml:space="preserve">Level Calibration Factors at </w:t>
-      </w:r>
-      <w:r>
-        <w:t>90% Confidence Limits</w:t>
+        <w:t>Fig 8.  Evaluation of Level Calibration Factors at 90% Confidence Limits</w:t>
       </w:r>
     </w:p>
     <w:p>
@@ -5213,7 +5200,15 @@
       </w:r>
       <w:proofErr w:type="gramEnd"/>
       <w:r>
-        <w:t xml:space="preserve"> RNG_Stop value </w:t>
+        <w:t xml:space="preserve"> </w:t>
+      </w:r>
+      <w:proofErr w:type="spellStart"/>
+      <w:r>
+        <w:t>RNG_Stop</w:t>
+      </w:r>
+      <w:proofErr w:type="spellEnd"/>
+      <w:r>
+        <w:t xml:space="preserve"> value </w:t>
       </w:r>
       <w:r>
         <w:t>such that</w:t>
@@ -5234,7 +5229,15 @@
         <w:t xml:space="preserve"> the</w:t>
       </w:r>
       <w:r>
-        <w:t xml:space="preserve"> measurement will allow a Type I Error.  However, the trade off is the increased likelihood of a Type II Error and that a good part would be rejected.  The recommendation is for the supplier to institute a discrepant materials procedure that allows for the retest and re-qualification of an initially rejected part so to minimize the negative impact of Type II Errors and production costs of discarding a good part. </w:t>
+        <w:t xml:space="preserve"> measurement will allow a Type I Error.  However, the </w:t>
+      </w:r>
+      <w:proofErr w:type="spellStart"/>
+      <w:r>
+        <w:t>trade off</w:t>
+      </w:r>
+      <w:proofErr w:type="spellEnd"/>
+      <w:r>
+        <w:t xml:space="preserve"> is the increased likelihood of a Type II Error and that a good part would be rejected.  The recommendation is for the supplier to institute a discrepant materials procedure that allows for the retest and re-qualification of an initially rejected part so to minimize the negative impact of Type II Errors and production costs of discarding a good part. </w:t>
       </w:r>
     </w:p>
     <w:p/>
@@ -5247,7 +5250,7 @@
           <w:noProof/>
         </w:rPr>
         <w:drawing>
-          <wp:inline distT="0" distB="0" distL="0" distR="0" wp14:anchorId="405E63DA" wp14:editId="05AC53CD">
+          <wp:inline distT="0" distB="0" distL="0" distR="0" wp14:anchorId="405E63DA" wp14:editId="6D2287F4">
             <wp:extent cx="2238375" cy="2137619"/>
             <wp:effectExtent l="0" t="0" r="0" b="0"/>
             <wp:docPr id="300825813" name="Picture 22"/>
@@ -5584,7 +5587,15 @@
     </w:p>
     <w:p>
       <w:r>
-        <w:t>Resistance is calculated based on Ohm’s Law applied to a calibration current source and a voltage measurement made by DataQ DI-2108 compared to 100</w:t>
+        <w:t xml:space="preserve">Resistance is calculated based on Ohm’s Law applied to a calibration current source and a voltage measurement made by </w:t>
+      </w:r>
+      <w:proofErr w:type="spellStart"/>
+      <w:r>
+        <w:t>DataQ</w:t>
+      </w:r>
+      <w:proofErr w:type="spellEnd"/>
+      <w:r>
+        <w:t xml:space="preserve"> DI-2108 compared to 100</w:t>
       </w:r>
       <w:r>
         <w:sym w:font="Symbol" w:char="F057"/>
@@ -5676,6 +5687,9 @@
     </w:p>
     <w:p>
       <w:r>
+        <w:rPr>
+          <w:noProof/>
+        </w:rPr>
         <w:drawing>
           <wp:inline distT="0" distB="0" distL="0" distR="0" wp14:anchorId="55C15A69" wp14:editId="3B7FE4EB">
             <wp:extent cx="5943600" cy="927735"/>
@@ -6013,7 +6027,15 @@
     </w:p>
     <w:p>
       <w:r>
-        <w:t>This Test of the DataQ with the breadboard PCB version Q01 which has 1% resistors.  The current is measured as the voltage across a 100</w:t>
+        <w:t xml:space="preserve">This Test of the </w:t>
+      </w:r>
+      <w:proofErr w:type="spellStart"/>
+      <w:r>
+        <w:t>DataQ</w:t>
+      </w:r>
+      <w:proofErr w:type="spellEnd"/>
+      <w:r>
+        <w:t xml:space="preserve"> with the breadboard PCB version Q01 which has 1% resistors.  The current is measured as the voltage across a 100</w:t>
       </w:r>
       <w:r>
         <w:rPr>
@@ -6034,7 +6056,23 @@
         <w:t>film</w:t>
       </w:r>
       <w:r>
-        <w:t xml:space="preserve"> resistors with DataQ and PicoScope. The actual current is measured with the calibrated production Fluke (Fluke 14ma Prod) used as an ammeter on the mA scale.</w:t>
+        <w:t xml:space="preserve"> resistors with </w:t>
+      </w:r>
+      <w:proofErr w:type="spellStart"/>
+      <w:r>
+        <w:t>DataQ</w:t>
+      </w:r>
+      <w:proofErr w:type="spellEnd"/>
+      <w:r>
+        <w:t xml:space="preserve"> and </w:t>
+      </w:r>
+      <w:proofErr w:type="spellStart"/>
+      <w:r>
+        <w:t>PicoScope</w:t>
+      </w:r>
+      <w:proofErr w:type="spellEnd"/>
+      <w:r>
+        <w:t>. The actual current is measured with the calibrated production Fluke (Fluke 14ma Prod) used as an ammeter on the mA scale.</w:t>
       </w:r>
     </w:p>
     <w:p/>
@@ -6044,8 +6082,13 @@
       </w:r>
     </w:p>
     <w:p>
-      <w:r>
-        <w:t xml:space="preserve">DataQ voltage data was </w:t>
+      <w:proofErr w:type="spellStart"/>
+      <w:r>
+        <w:t>DataQ</w:t>
+      </w:r>
+      <w:proofErr w:type="spellEnd"/>
+      <w:r>
+        <w:t xml:space="preserve"> voltage data was </w:t>
       </w:r>
       <w:r>
         <w:t>c</w:t>
@@ -6054,7 +6097,15 @@
         <w:t xml:space="preserve">ollected </w:t>
       </w:r>
       <w:r>
-        <w:t>using WinDaq recording software with a 0.6 scale factor to account for the 1K 1% over 1.5K 1</w:t>
+        <w:t xml:space="preserve">using </w:t>
+      </w:r>
+      <w:proofErr w:type="spellStart"/>
+      <w:r>
+        <w:t>WinDaq</w:t>
+      </w:r>
+      <w:proofErr w:type="spellEnd"/>
+      <w:r>
+        <w:t xml:space="preserve"> recording software with a 0.6 scale factor to account for the 1K 1% over 1.5K 1</w:t>
       </w:r>
       <w:r>
         <w:t>% scaler</w:t>
@@ -6202,7 +6253,15 @@
         <w:t xml:space="preserve">  </w:t>
       </w:r>
       <w:r>
-        <w:t>The distribution of measurements for the DataQ indicate a resolution of about 50</w:t>
+        <w:t xml:space="preserve">The distribution of measurements for the </w:t>
+      </w:r>
+      <w:proofErr w:type="spellStart"/>
+      <w:r>
+        <w:t>DataQ</w:t>
+      </w:r>
+      <w:proofErr w:type="spellEnd"/>
+      <w:r>
+        <w:t xml:space="preserve"> indicate a resolution of about 50</w:t>
       </w:r>
       <w:r>
         <w:rPr>
@@ -6472,7 +6531,28 @@
         <w:jc w:val="center"/>
       </w:pPr>
       <w:r>
-        <w:t>Fig 18 Both Channels measure with the DataQ @ 14.7ma over 115 hrs.</w:t>
+        <w:t xml:space="preserve">Fig 18 Both Channels measure with the </w:t>
+      </w:r>
+      <w:proofErr w:type="spellStart"/>
+      <w:proofErr w:type="gramStart"/>
+      <w:r>
+        <w:t>DataQ</w:t>
+      </w:r>
+      <w:proofErr w:type="spellEnd"/>
+      <w:r>
+        <w:t xml:space="preserve"> @</w:t>
+      </w:r>
+      <w:proofErr w:type="gramEnd"/>
+      <w:r>
+        <w:t xml:space="preserve"> 14.7</w:t>
+      </w:r>
+      <w:proofErr w:type="gramStart"/>
+      <w:r>
+        <w:t>ma</w:t>
+      </w:r>
+      <w:proofErr w:type="gramEnd"/>
+      <w:r>
+        <w:t xml:space="preserve"> over 115 hrs.</w:t>
       </w:r>
     </w:p>
     <w:p/>

</xml_diff>